<commit_message>
Codigo que pasa los datos de la base de seguridad a las tablas de AspNetUser, AspNetRoles,AspNetUserRoles
</commit_message>
<xml_diff>
--- a/SINU/Documentacion/Ayuda de codigo.docx
+++ b/SINU/Documentacion/Ayuda de codigo.docx
@@ -1,10 +1,10 @@
 
 <file path=word/document.xml><?xml version="1.0" encoding="utf-8"?>
-<w:document xmlns:wpc="http://schemas.microsoft.com/office/word/2010/wordprocessingCanvas" xmlns:cx="http://schemas.microsoft.com/office/drawing/2014/chartex" xmlns:cx1="http://schemas.microsoft.com/office/drawing/2015/9/8/chartex" xmlns:mc="http://schemas.openxmlformats.org/markup-compatibility/2006" xmlns:o="urn:schemas-microsoft-com:office:office" xmlns:r="http://schemas.openxmlformats.org/officeDocument/2006/relationships" xmlns:m="http://schemas.openxmlformats.org/officeDocument/2006/math" xmlns:v="urn:schemas-microsoft-com:vml" xmlns:wp14="http://schemas.microsoft.com/office/word/2010/wordprocessingDrawing" xmlns:wp="http://schemas.openxmlformats.org/drawingml/2006/wordprocessingDrawing" xmlns:w10="urn:schemas-microsoft-com:office:word" xmlns:w="http://schemas.openxmlformats.org/wordprocessingml/2006/main" xmlns:w14="http://schemas.microsoft.com/office/word/2010/wordml" xmlns:w15="http://schemas.microsoft.com/office/word/2012/wordml" xmlns:w16se="http://schemas.microsoft.com/office/word/2015/wordml/symex" xmlns:wpg="http://schemas.microsoft.com/office/word/2010/wordprocessingGroup" xmlns:wpi="http://schemas.microsoft.com/office/word/2010/wordprocessingInk" xmlns:wne="http://schemas.microsoft.com/office/word/2006/wordml" xmlns:wps="http://schemas.microsoft.com/office/word/2010/wordprocessingShape" mc:Ignorable="w14 w15 w16se wp14">
+<w:document xmlns:wpc="http://schemas.microsoft.com/office/word/2010/wordprocessingCanvas" xmlns:mc="http://schemas.openxmlformats.org/markup-compatibility/2006" xmlns:o="urn:schemas-microsoft-com:office:office" xmlns:r="http://schemas.openxmlformats.org/officeDocument/2006/relationships" xmlns:m="http://schemas.openxmlformats.org/officeDocument/2006/math" xmlns:v="urn:schemas-microsoft-com:vml" xmlns:wp14="http://schemas.microsoft.com/office/word/2010/wordprocessingDrawing" xmlns:wp="http://schemas.openxmlformats.org/drawingml/2006/wordprocessingDrawing" xmlns:w10="urn:schemas-microsoft-com:office:word" xmlns:w="http://schemas.openxmlformats.org/wordprocessingml/2006/main" xmlns:w14="http://schemas.microsoft.com/office/word/2010/wordml" xmlns:w15="http://schemas.microsoft.com/office/word/2012/wordml" xmlns:wpg="http://schemas.microsoft.com/office/word/2010/wordprocessingGroup" xmlns:wpi="http://schemas.microsoft.com/office/word/2010/wordprocessingInk" xmlns:wne="http://schemas.microsoft.com/office/word/2006/wordml" xmlns:wps="http://schemas.microsoft.com/office/word/2010/wordprocessingShape" mc:Ignorable="w14 w15 wp14">
   <w:body>
     <w:p>
       <w:pPr>
-        <w:pStyle w:val="Ttulo"/>
+        <w:pStyle w:val="Puesto"/>
       </w:pPr>
       <w:r>
         <w:t>Que usamos en esta aplicación</w:t>
@@ -162,6 +162,7 @@
         </w:rPr>
       </w:pPr>
       <w:proofErr w:type="spellStart"/>
+      <w:proofErr w:type="gramStart"/>
       <w:r>
         <w:rPr>
           <w:rFonts w:ascii="Consolas" w:hAnsi="Consolas" w:cs="Consolas"/>
@@ -173,6 +174,7 @@
         <w:t>public</w:t>
       </w:r>
       <w:proofErr w:type="spellEnd"/>
+      <w:proofErr w:type="gramEnd"/>
       <w:r>
         <w:rPr>
           <w:rFonts w:ascii="Consolas" w:hAnsi="Consolas" w:cs="Consolas"/>
@@ -206,7 +208,6 @@
         <w:t xml:space="preserve"> </w:t>
       </w:r>
       <w:proofErr w:type="spellStart"/>
-      <w:proofErr w:type="gramStart"/>
       <w:r>
         <w:rPr>
           <w:rFonts w:ascii="Consolas" w:hAnsi="Consolas" w:cs="Consolas"/>
@@ -226,18 +227,7 @@
           <w:szCs w:val="19"/>
           <w:highlight w:val="white"/>
         </w:rPr>
-        <w:t xml:space="preserve"> :</w:t>
-      </w:r>
-      <w:proofErr w:type="gramEnd"/>
-      <w:r>
-        <w:rPr>
-          <w:rFonts w:ascii="Consolas" w:hAnsi="Consolas" w:cs="Consolas"/>
-          <w:color w:val="000000"/>
-          <w:sz w:val="19"/>
-          <w:szCs w:val="19"/>
-          <w:highlight w:val="white"/>
-        </w:rPr>
-        <w:t xml:space="preserve"> </w:t>
+        <w:t xml:space="preserve"> : </w:t>
       </w:r>
       <w:proofErr w:type="spellStart"/>
       <w:r>
@@ -398,6 +388,7 @@
         </w:rPr>
       </w:pPr>
       <w:proofErr w:type="spellStart"/>
+      <w:proofErr w:type="gramStart"/>
       <w:r>
         <w:rPr>
           <w:rFonts w:ascii="Consolas" w:hAnsi="Consolas" w:cs="Consolas"/>
@@ -409,6 +400,7 @@
         <w:t>var</w:t>
       </w:r>
       <w:proofErr w:type="spellEnd"/>
+      <w:proofErr w:type="gramEnd"/>
       <w:r>
         <w:rPr>
           <w:rFonts w:ascii="Consolas" w:hAnsi="Consolas" w:cs="Consolas"/>
@@ -495,7 +487,6 @@
         <w:t>ApplicationUser</w:t>
       </w:r>
       <w:proofErr w:type="spellEnd"/>
-      <w:proofErr w:type="gramStart"/>
       <w:r>
         <w:rPr>
           <w:rFonts w:ascii="Consolas" w:hAnsi="Consolas" w:cs="Consolas"/>
@@ -506,7 +497,6 @@
         </w:rPr>
         <w:t>&gt;(</w:t>
       </w:r>
-      <w:proofErr w:type="gramEnd"/>
       <w:r>
         <w:rPr>
           <w:rFonts w:ascii="Consolas" w:hAnsi="Consolas" w:cs="Consolas"/>
@@ -891,28 +881,590 @@
       <w:proofErr w:type="spellEnd"/>
     </w:p>
     <w:p>
+      <w:r>
+        <w:t xml:space="preserve">4to va a la </w:t>
+      </w:r>
+      <w:proofErr w:type="spellStart"/>
+      <w:r>
+        <w:t>view</w:t>
+      </w:r>
+      <w:proofErr w:type="spellEnd"/>
+      <w:r>
+        <w:t xml:space="preserve"> correspondiente</w:t>
+      </w:r>
+    </w:p>
+    <w:p>
       <w:pPr>
         <w:pBdr>
+          <w:top w:val="single" w:sz="6" w:space="1" w:color="auto"/>
           <w:bottom w:val="single" w:sz="6" w:space="1" w:color="auto"/>
         </w:pBdr>
       </w:pPr>
-      <w:r>
-        <w:t xml:space="preserve">4to va a la </w:t>
-      </w:r>
-      <w:proofErr w:type="spellStart"/>
-      <w:r>
-        <w:t>view</w:t>
-      </w:r>
-      <w:proofErr w:type="spellEnd"/>
-      <w:r>
-        <w:t xml:space="preserve"> correspondiente</w:t>
-      </w:r>
-    </w:p>
-    <w:p>
+    </w:p>
+    <w:p>
+      <w:r>
+        <w:t xml:space="preserve">1ro – </w:t>
+      </w:r>
+      <w:r>
+        <w:t xml:space="preserve">SEG: </w:t>
+      </w:r>
+      <w:r>
+        <w:t xml:space="preserve">La persona es cargada en </w:t>
+      </w:r>
+      <w:proofErr w:type="spellStart"/>
+      <w:r>
+        <w:t>AspNetUser</w:t>
+      </w:r>
+      <w:proofErr w:type="spellEnd"/>
+    </w:p>
+    <w:p>
+      <w:pPr>
+        <w:rPr>
+          <w:lang w:val="es-AR"/>
+        </w:rPr>
+      </w:pPr>
+      <w:r>
+        <w:t xml:space="preserve">2do – </w:t>
+      </w:r>
+      <w:r>
+        <w:t xml:space="preserve">SINU: </w:t>
+      </w:r>
+      <w:proofErr w:type="spellStart"/>
+      <w:proofErr w:type="gramStart"/>
+      <w:r>
+        <w:t>SpIngresaASeguridad</w:t>
+      </w:r>
+      <w:proofErr w:type="spellEnd"/>
+      <w:r>
+        <w:t xml:space="preserve"> :</w:t>
+      </w:r>
+      <w:proofErr w:type="gramEnd"/>
+      <w:r>
+        <w:t xml:space="preserve"> </w:t>
+      </w:r>
+      <w:r>
+        <w:rPr>
+          <w:lang w:val="es-AR"/>
+        </w:rPr>
+        <w:t xml:space="preserve">Como va a ingresar a </w:t>
+      </w:r>
+      <w:r>
+        <w:rPr>
+          <w:lang w:val="es-AR"/>
+        </w:rPr>
+        <w:t xml:space="preserve">la Base </w:t>
+      </w:r>
+      <w:r>
+        <w:rPr>
+          <w:lang w:val="es-AR"/>
+        </w:rPr>
+        <w:t>Seguridad quiere decir que ya</w:t>
+      </w:r>
+      <w:r>
+        <w:rPr>
+          <w:lang w:val="es-AR"/>
+        </w:rPr>
+        <w:t xml:space="preserve"> </w:t>
+      </w:r>
+      <w:proofErr w:type="spellStart"/>
+      <w:r>
+        <w:rPr>
+          <w:lang w:val="es-AR"/>
+        </w:rPr>
+        <w:t>esta</w:t>
+      </w:r>
+      <w:proofErr w:type="spellEnd"/>
+      <w:r>
+        <w:rPr>
+          <w:lang w:val="es-AR"/>
+        </w:rPr>
+        <w:t xml:space="preserve"> vali</w:t>
+      </w:r>
+      <w:r>
+        <w:rPr>
+          <w:lang w:val="es-AR"/>
+        </w:rPr>
+        <w:t>da</w:t>
+      </w:r>
+      <w:r>
+        <w:rPr>
+          <w:lang w:val="es-AR"/>
+        </w:rPr>
+        <w:t xml:space="preserve">do el </w:t>
+      </w:r>
+      <w:proofErr w:type="spellStart"/>
+      <w:r>
+        <w:rPr>
+          <w:lang w:val="es-AR"/>
+        </w:rPr>
+        <w:t>mail</w:t>
+      </w:r>
+      <w:r>
+        <w:rPr>
+          <w:lang w:val="es-AR"/>
+        </w:rPr>
+        <w:t>,</w:t>
+      </w:r>
+      <w:r>
+        <w:rPr>
+          <w:lang w:val="es-AR"/>
+        </w:rPr>
+        <w:t>entonces</w:t>
+      </w:r>
+      <w:proofErr w:type="spellEnd"/>
+      <w:r>
+        <w:rPr>
+          <w:lang w:val="es-AR"/>
+        </w:rPr>
+        <w:t xml:space="preserve"> debo pasar al segundo estado la </w:t>
+      </w:r>
+      <w:r>
+        <w:rPr>
+          <w:lang w:val="es-AR"/>
+        </w:rPr>
+        <w:t xml:space="preserve">inscripción. </w:t>
+      </w:r>
+      <w:r>
+        <w:rPr>
+          <w:lang w:val="es-AR"/>
+        </w:rPr>
+        <w:t>Ingresa al usuario indicado con el perfil (o Grupo)</w:t>
+      </w:r>
+      <w:r>
+        <w:rPr>
+          <w:lang w:val="es-AR"/>
+        </w:rPr>
+        <w:t xml:space="preserve"> </w:t>
+      </w:r>
+      <w:r>
+        <w:rPr>
+          <w:lang w:val="es-AR"/>
+        </w:rPr>
+        <w:t xml:space="preserve">especificado a la base de seguridad para la </w:t>
+      </w:r>
+      <w:proofErr w:type="spellStart"/>
+      <w:r>
+        <w:rPr>
+          <w:lang w:val="es-AR"/>
+        </w:rPr>
+        <w:t>aplicacion</w:t>
+      </w:r>
+      <w:proofErr w:type="spellEnd"/>
+      <w:r>
+        <w:rPr>
+          <w:lang w:val="es-AR"/>
+        </w:rPr>
+        <w:t xml:space="preserve"> señalada en el </w:t>
+      </w:r>
+      <w:r>
+        <w:rPr>
+          <w:lang w:val="es-AR"/>
+        </w:rPr>
+        <w:t>p</w:t>
+      </w:r>
+      <w:r>
+        <w:rPr>
+          <w:lang w:val="es-AR"/>
+        </w:rPr>
+        <w:t>a</w:t>
+      </w:r>
+      <w:r>
+        <w:rPr>
+          <w:lang w:val="es-AR"/>
+        </w:rPr>
+        <w:t>rámetro</w:t>
+      </w:r>
+      <w:r>
+        <w:rPr>
+          <w:lang w:val="es-AR"/>
+        </w:rPr>
+        <w:t xml:space="preserve"> pasado </w:t>
+      </w:r>
+      <w:r>
+        <w:rPr>
+          <w:lang w:val="es-AR"/>
+        </w:rPr>
+        <w:t>(SINU)</w:t>
+      </w:r>
+      <w:r>
+        <w:rPr>
+          <w:lang w:val="es-AR"/>
+        </w:rPr>
+        <w:t>.</w:t>
+      </w:r>
+    </w:p>
+    <w:p>
+      <w:pPr>
+        <w:pStyle w:val="Sinespaciado"/>
+        <w:rPr>
+          <w:lang w:val="es-AR"/>
+        </w:rPr>
+      </w:pPr>
+      <w:r>
+        <w:rPr>
+          <w:lang w:val="es-AR"/>
+        </w:rPr>
+        <w:lastRenderedPageBreak/>
+        <w:t xml:space="preserve">Admitirá un perfil o varios según lo indicado en la tabla de </w:t>
+      </w:r>
+      <w:proofErr w:type="spellStart"/>
+      <w:r>
+        <w:rPr>
+          <w:lang w:val="es-AR"/>
+        </w:rPr>
+        <w:t>Configuracion</w:t>
+      </w:r>
+      <w:proofErr w:type="spellEnd"/>
+      <w:r>
+        <w:rPr>
+          <w:lang w:val="es-AR"/>
+        </w:rPr>
+        <w:t>.</w:t>
+      </w:r>
+    </w:p>
+    <w:p>
+      <w:pPr>
+        <w:pStyle w:val="Sinespaciado"/>
+        <w:rPr>
+          <w:lang w:val="es-AR"/>
+        </w:rPr>
+      </w:pPr>
+      <w:r>
+        <w:rPr>
+          <w:lang w:val="es-AR"/>
+        </w:rPr>
+        <w:t>S</w:t>
+      </w:r>
+      <w:r>
+        <w:rPr>
+          <w:lang w:val="es-AR"/>
+        </w:rPr>
+        <w:t xml:space="preserve">i el usuario ya estaba en ese grupo no lo vuelvo a insertar pero si no </w:t>
+      </w:r>
+      <w:proofErr w:type="spellStart"/>
+      <w:r>
+        <w:rPr>
+          <w:lang w:val="es-AR"/>
+        </w:rPr>
+        <w:t>existia</w:t>
+      </w:r>
+      <w:proofErr w:type="spellEnd"/>
+      <w:r>
+        <w:rPr>
+          <w:lang w:val="es-AR"/>
+        </w:rPr>
+        <w:t xml:space="preserve"> lo inserto</w:t>
+      </w:r>
+    </w:p>
+    <w:p>
+      <w:pPr>
+        <w:pStyle w:val="Sinespaciado"/>
+        <w:rPr>
+          <w:lang w:val="es-AR"/>
+        </w:rPr>
+      </w:pPr>
+      <w:r>
+        <w:rPr>
+          <w:lang w:val="es-AR"/>
+        </w:rPr>
+        <w:t xml:space="preserve">Ingresa a la tabla </w:t>
+      </w:r>
+      <w:proofErr w:type="spellStart"/>
+      <w:r>
+        <w:rPr>
+          <w:lang w:val="es-AR"/>
+        </w:rPr>
+        <w:t>Grupos_Usuarios</w:t>
+      </w:r>
+      <w:proofErr w:type="spellEnd"/>
+      <w:r>
+        <w:rPr>
+          <w:lang w:val="es-AR"/>
+        </w:rPr>
+        <w:t xml:space="preserve"> de la Base Seguridad</w:t>
+      </w:r>
+      <w:r>
+        <w:rPr>
+          <w:lang w:val="es-AR"/>
+        </w:rPr>
+        <w:t xml:space="preserve"> (Muestra la aplicación y el </w:t>
+      </w:r>
+      <w:proofErr w:type="spellStart"/>
+      <w:r>
+        <w:rPr>
+          <w:lang w:val="es-AR"/>
+        </w:rPr>
+        <w:t>CodGrupo</w:t>
+      </w:r>
+      <w:proofErr w:type="spellEnd"/>
+      <w:r>
+        <w:rPr>
+          <w:lang w:val="es-AR"/>
+        </w:rPr>
+        <w:t xml:space="preserve"> o perfil)</w:t>
+      </w:r>
+    </w:p>
+    <w:p>
+      <w:pPr>
+        <w:pStyle w:val="Sinespaciado"/>
+        <w:rPr>
+          <w:lang w:val="es-AR"/>
+        </w:rPr>
+      </w:pPr>
+    </w:p>
+    <w:p>
+      <w:r>
+        <w:rPr>
+          <w:lang w:val="es-AR"/>
+        </w:rPr>
+        <w:t xml:space="preserve">3ro </w:t>
+      </w:r>
+      <w:r>
+        <w:rPr>
+          <w:lang w:val="es-AR"/>
+        </w:rPr>
+        <w:t>–</w:t>
+      </w:r>
+      <w:r>
+        <w:rPr>
+          <w:lang w:val="es-AR"/>
+        </w:rPr>
+        <w:t xml:space="preserve"> </w:t>
+      </w:r>
+      <w:r>
+        <w:rPr>
+          <w:rFonts w:ascii="Consolas" w:hAnsi="Consolas" w:cs="Consolas"/>
+          <w:color w:val="000000"/>
+          <w:sz w:val="19"/>
+          <w:szCs w:val="19"/>
+          <w:lang w:val="es-AR"/>
+        </w:rPr>
+        <w:t xml:space="preserve">En la tabla, </w:t>
+      </w:r>
+      <w:proofErr w:type="spellStart"/>
+      <w:r>
+        <w:rPr>
+          <w:rFonts w:ascii="Consolas" w:hAnsi="Consolas" w:cs="Consolas"/>
+          <w:color w:val="000000"/>
+          <w:sz w:val="19"/>
+          <w:szCs w:val="19"/>
+          <w:lang w:val="es-AR"/>
+        </w:rPr>
+        <w:t>Usuario_OficyDeleg</w:t>
+      </w:r>
+      <w:proofErr w:type="spellEnd"/>
+      <w:r>
+        <w:rPr>
+          <w:rFonts w:ascii="Consolas" w:hAnsi="Consolas" w:cs="Consolas"/>
+          <w:color w:val="000000"/>
+          <w:sz w:val="19"/>
+          <w:szCs w:val="19"/>
+          <w:lang w:val="es-AR"/>
+        </w:rPr>
+        <w:t xml:space="preserve"> </w:t>
+      </w:r>
+      <w:proofErr w:type="spellStart"/>
+      <w:r>
+        <w:rPr>
+          <w:rFonts w:ascii="Consolas" w:hAnsi="Consolas" w:cs="Consolas"/>
+          <w:color w:val="000000"/>
+          <w:sz w:val="19"/>
+          <w:szCs w:val="19"/>
+          <w:lang w:val="es-AR"/>
+        </w:rPr>
+        <w:t>esta</w:t>
+      </w:r>
+      <w:proofErr w:type="spellEnd"/>
+      <w:r>
+        <w:rPr>
+          <w:rFonts w:ascii="Consolas" w:hAnsi="Consolas" w:cs="Consolas"/>
+          <w:color w:val="000000"/>
+          <w:sz w:val="19"/>
+          <w:szCs w:val="19"/>
+          <w:lang w:val="es-AR"/>
+        </w:rPr>
+        <w:t xml:space="preserve"> el usuario que pertenece a</w:t>
+      </w:r>
+      <w:r>
+        <w:rPr>
+          <w:rFonts w:ascii="Consolas" w:hAnsi="Consolas" w:cs="Consolas"/>
+          <w:color w:val="000000"/>
+          <w:sz w:val="19"/>
+          <w:szCs w:val="19"/>
+          <w:lang w:val="es-AR"/>
+        </w:rPr>
+        <w:t xml:space="preserve">l grupo </w:t>
+      </w:r>
+      <w:proofErr w:type="spellStart"/>
+      <w:r>
+        <w:rPr>
+          <w:rFonts w:ascii="Consolas" w:hAnsi="Consolas" w:cs="Consolas"/>
+          <w:color w:val="000000"/>
+          <w:sz w:val="19"/>
+          <w:szCs w:val="19"/>
+          <w:lang w:val="es-AR"/>
+        </w:rPr>
+        <w:t>Delegacion</w:t>
+      </w:r>
+      <w:proofErr w:type="spellEnd"/>
+      <w:r>
+        <w:rPr>
+          <w:rFonts w:ascii="Consolas" w:hAnsi="Consolas" w:cs="Consolas"/>
+          <w:color w:val="000000"/>
+          <w:sz w:val="19"/>
+          <w:szCs w:val="19"/>
+          <w:lang w:val="es-AR"/>
+        </w:rPr>
+        <w:t xml:space="preserve"> y el </w:t>
+      </w:r>
+      <w:r>
+        <w:rPr>
+          <w:rFonts w:ascii="Consolas" w:hAnsi="Consolas" w:cs="Consolas"/>
+          <w:color w:val="000000"/>
+          <w:sz w:val="19"/>
+          <w:szCs w:val="19"/>
+          <w:lang w:val="es-AR"/>
+        </w:rPr>
+        <w:t>Id</w:t>
+      </w:r>
+      <w:r>
+        <w:rPr>
+          <w:rFonts w:ascii="Consolas" w:hAnsi="Consolas" w:cs="Consolas"/>
+          <w:color w:val="000000"/>
+          <w:sz w:val="19"/>
+          <w:szCs w:val="19"/>
+          <w:lang w:val="es-AR"/>
+        </w:rPr>
+        <w:t xml:space="preserve"> de la </w:t>
+      </w:r>
+      <w:r>
+        <w:rPr>
+          <w:rFonts w:ascii="Consolas" w:hAnsi="Consolas" w:cs="Consolas"/>
+          <w:color w:val="000000"/>
+          <w:sz w:val="19"/>
+          <w:szCs w:val="19"/>
+          <w:lang w:val="es-AR"/>
+        </w:rPr>
+        <w:t>Oficinas</w:t>
+      </w:r>
+      <w:r>
+        <w:rPr>
+          <w:rFonts w:ascii="Consolas" w:hAnsi="Consolas" w:cs="Consolas"/>
+          <w:color w:val="000000"/>
+          <w:sz w:val="19"/>
+          <w:szCs w:val="19"/>
+          <w:lang w:val="es-AR"/>
+        </w:rPr>
+        <w:t xml:space="preserve"> o </w:t>
+      </w:r>
+      <w:proofErr w:type="spellStart"/>
+      <w:r>
+        <w:rPr>
+          <w:rFonts w:ascii="Consolas" w:hAnsi="Consolas" w:cs="Consolas"/>
+          <w:color w:val="000000"/>
+          <w:sz w:val="19"/>
+          <w:szCs w:val="19"/>
+          <w:lang w:val="es-AR"/>
+        </w:rPr>
+        <w:t>Delegacion</w:t>
+      </w:r>
+      <w:proofErr w:type="spellEnd"/>
+    </w:p>
+    <w:p>
+      <w:r>
+        <w:t xml:space="preserve">4to – En la vista </w:t>
+      </w:r>
+      <w:proofErr w:type="spellStart"/>
+      <w:r>
+        <w:rPr>
+          <w:rFonts w:ascii="Consolas" w:hAnsi="Consolas" w:cs="Consolas"/>
+          <w:color w:val="000000"/>
+          <w:sz w:val="19"/>
+          <w:szCs w:val="19"/>
+          <w:lang w:val="es-AR"/>
+        </w:rPr>
+        <w:t>vUsuariosAdministrativos</w:t>
+      </w:r>
+      <w:proofErr w:type="spellEnd"/>
+      <w:r>
+        <w:rPr>
+          <w:rFonts w:ascii="Consolas" w:hAnsi="Consolas" w:cs="Consolas"/>
+          <w:color w:val="000000"/>
+          <w:sz w:val="19"/>
+          <w:szCs w:val="19"/>
+          <w:lang w:val="es-AR"/>
+        </w:rPr>
+        <w:t xml:space="preserve"> muestra los distintos perfiles. Solo para el perfil </w:t>
+      </w:r>
+      <w:proofErr w:type="spellStart"/>
+      <w:r>
+        <w:rPr>
+          <w:rFonts w:ascii="Consolas" w:hAnsi="Consolas" w:cs="Consolas"/>
+          <w:color w:val="000000"/>
+          <w:sz w:val="19"/>
+          <w:szCs w:val="19"/>
+          <w:lang w:val="es-AR"/>
+        </w:rPr>
+        <w:t>Delegacion</w:t>
+      </w:r>
+      <w:proofErr w:type="spellEnd"/>
+      <w:r>
+        <w:rPr>
+          <w:rFonts w:ascii="Consolas" w:hAnsi="Consolas" w:cs="Consolas"/>
+          <w:color w:val="000000"/>
+          <w:sz w:val="19"/>
+          <w:szCs w:val="19"/>
+          <w:lang w:val="es-AR"/>
+        </w:rPr>
+        <w:t xml:space="preserve"> se debe indicar a que delegación podrá hacer la consulta. Para los otros perfiles </w:t>
+      </w:r>
+      <w:proofErr w:type="spellStart"/>
+      <w:r>
+        <w:rPr>
+          <w:rFonts w:ascii="Consolas" w:hAnsi="Consolas" w:cs="Consolas"/>
+          <w:color w:val="000000"/>
+          <w:sz w:val="19"/>
+          <w:szCs w:val="19"/>
+          <w:lang w:val="es-AR"/>
+        </w:rPr>
+        <w:t>estara</w:t>
+      </w:r>
+      <w:proofErr w:type="spellEnd"/>
+      <w:r>
+        <w:rPr>
+          <w:rFonts w:ascii="Consolas" w:hAnsi="Consolas" w:cs="Consolas"/>
+          <w:color w:val="000000"/>
+          <w:sz w:val="19"/>
+          <w:szCs w:val="19"/>
+          <w:lang w:val="es-AR"/>
+        </w:rPr>
+        <w:t xml:space="preserve"> </w:t>
+      </w:r>
+      <w:proofErr w:type="spellStart"/>
+      <w:r>
+        <w:rPr>
+          <w:rFonts w:ascii="Consolas" w:hAnsi="Consolas" w:cs="Consolas"/>
+          <w:color w:val="000000"/>
+          <w:sz w:val="19"/>
+          <w:szCs w:val="19"/>
+          <w:lang w:val="es-AR"/>
+        </w:rPr>
+        <w:t>vacio</w:t>
+      </w:r>
+      <w:proofErr w:type="spellEnd"/>
+      <w:r>
+        <w:rPr>
+          <w:rFonts w:ascii="Consolas" w:hAnsi="Consolas" w:cs="Consolas"/>
+          <w:color w:val="000000"/>
+          <w:sz w:val="19"/>
+          <w:szCs w:val="19"/>
+          <w:lang w:val="es-AR"/>
+        </w:rPr>
+        <w:t xml:space="preserve"> el campo delegacion</w:t>
+      </w:r>
       <w:bookmarkStart w:id="0" w:name="_GoBack"/>
       <w:bookmarkEnd w:id="0"/>
     </w:p>
-    <w:p/>
     <w:p/>
     <w:sectPr>
       <w:pgSz w:w="11906" w:h="16838"/>
@@ -925,7 +1477,7 @@
 </file>
 
 <file path=word/styles.xml><?xml version="1.0" encoding="utf-8"?>
-<w:styles xmlns:mc="http://schemas.openxmlformats.org/markup-compatibility/2006" xmlns:r="http://schemas.openxmlformats.org/officeDocument/2006/relationships" xmlns:w="http://schemas.openxmlformats.org/wordprocessingml/2006/main" xmlns:w14="http://schemas.microsoft.com/office/word/2010/wordml" xmlns:w15="http://schemas.microsoft.com/office/word/2012/wordml" xmlns:w16se="http://schemas.microsoft.com/office/word/2015/wordml/symex" mc:Ignorable="w14 w15 w16se">
+<w:styles xmlns:mc="http://schemas.openxmlformats.org/markup-compatibility/2006" xmlns:r="http://schemas.openxmlformats.org/officeDocument/2006/relationships" xmlns:w="http://schemas.openxmlformats.org/wordprocessingml/2006/main" xmlns:w14="http://schemas.microsoft.com/office/word/2010/wordml" xmlns:w15="http://schemas.microsoft.com/office/word/2012/wordml" mc:Ignorable="w14 w15">
   <w:docDefaults>
     <w:rPrDefault>
       <w:rPr>
@@ -1342,7 +1894,6 @@
   <w:style w:type="character" w:default="1" w:styleId="Fuentedeprrafopredeter">
     <w:name w:val="Default Paragraph Font"/>
     <w:uiPriority w:val="1"/>
-    <w:semiHidden/>
     <w:unhideWhenUsed/>
   </w:style>
   <w:style w:type="table" w:default="1" w:styleId="Tablanormal">
@@ -1379,11 +1930,11 @@
       <w:szCs w:val="32"/>
     </w:rPr>
   </w:style>
-  <w:style w:type="paragraph" w:styleId="Ttulo">
+  <w:style w:type="paragraph" w:styleId="Puesto">
     <w:name w:val="Title"/>
     <w:basedOn w:val="Normal"/>
     <w:next w:val="Normal"/>
-    <w:link w:val="TtuloCar"/>
+    <w:link w:val="PuestoCar"/>
     <w:uiPriority w:val="10"/>
     <w:qFormat/>
     <w:rsid w:val="00F91BCB"/>
@@ -1399,10 +1950,10 @@
       <w:szCs w:val="56"/>
     </w:rPr>
   </w:style>
-  <w:style w:type="character" w:customStyle="1" w:styleId="TtuloCar">
-    <w:name w:val="Título Car"/>
+  <w:style w:type="character" w:customStyle="1" w:styleId="PuestoCar">
+    <w:name w:val="Puesto Car"/>
     <w:basedOn w:val="Fuentedeprrafopredeter"/>
-    <w:link w:val="Ttulo"/>
+    <w:link w:val="Puesto"/>
     <w:uiPriority w:val="10"/>
     <w:rsid w:val="00F91BCB"/>
     <w:rPr>
@@ -1412,6 +1963,15 @@
       <w:sz w:val="56"/>
       <w:szCs w:val="56"/>
     </w:rPr>
+  </w:style>
+  <w:style w:type="paragraph" w:styleId="Sinespaciado">
+    <w:name w:val="No Spacing"/>
+    <w:uiPriority w:val="1"/>
+    <w:qFormat/>
+    <w:rsid w:val="0020766D"/>
+    <w:pPr>
+      <w:spacing w:after="0" w:line="240" w:lineRule="auto"/>
+    </w:pPr>
   </w:style>
 </w:styles>
 </file>

</xml_diff>